<commit_message>
assigned proposed work to members
</commit_message>
<xml_diff>
--- a/FluProposal.docx
+++ b/FluProposal.docx
@@ -16,21 +16,18 @@
       <w:r>
         <w:t>er</w:t>
       </w:r>
-      <w:proofErr w:type="spellEnd"/>
-    </w:p>
-    <w:p>
-      <w:r>
-        <w:t>Team members: Joe, Lee, Ben</w:t>
-      </w:r>
-    </w:p>
-    <w:p>
-      <w:r>
-        <w:t>Ob</w:t>
-      </w:r>
       <w:bookmarkStart w:id="0" w:name="_GoBack"/>
       <w:bookmarkEnd w:id="0"/>
-      <w:r>
-        <w:t>jective: Investigate historical flu spread patterns against the following possible datasets/drivers:</w:t>
+      <w:proofErr w:type="spellEnd"/>
+    </w:p>
+    <w:p>
+      <w:r>
+        <w:t>Team members: Joe, Lee, Ben</w:t>
+      </w:r>
+    </w:p>
+    <w:p>
+      <w:r>
+        <w:t>Objective: Investigate historical flu spread patterns against the following possible datasets/drivers:</w:t>
       </w:r>
     </w:p>
     <w:p>
@@ -55,6 +52,9 @@
       <w:r>
         <w:t>)</w:t>
       </w:r>
+      <w:r>
+        <w:t xml:space="preserve">  (Joe and Lee)</w:t>
+      </w:r>
     </w:p>
     <w:p>
       <w:pPr>
@@ -141,10 +141,7 @@
         </w:numPr>
       </w:pPr>
       <w:r>
-        <w:t>Historical Weather</w:t>
-      </w:r>
-      <w:r>
-        <w:t xml:space="preserve"> </w:t>
+        <w:t xml:space="preserve">Historical Weather </w:t>
       </w:r>
       <w:r>
         <w:t>Temperature and precipitation records (</w:t>
@@ -157,6 +154,9 @@
       <w:r>
         <w:t>)</w:t>
       </w:r>
+      <w:r>
+        <w:t xml:space="preserve">  Ben</w:t>
+      </w:r>
     </w:p>
     <w:p>
       <w:pPr>
@@ -241,6 +241,9 @@
       <w:r>
         <w:t xml:space="preserve">travel: temporal highway travel patterns, </w:t>
       </w:r>
+      <w:r>
+        <w:t xml:space="preserve"> Joe</w:t>
+      </w:r>
     </w:p>
     <w:p>
       <w:pPr>
@@ -311,10 +314,10 @@
         </w:numPr>
       </w:pPr>
       <w:r>
-        <w:t xml:space="preserve">Travel: temporal air travel patterns, </w:t>
-      </w:r>
-      <w:r>
-        <w:t>temporal air travel patterns (USDOT)</w:t>
+        <w:t>Travel: temporal air travel patterns, temporal air travel patterns (USDOT)</w:t>
+      </w:r>
+      <w:r>
+        <w:t xml:space="preserve"> Lee</w:t>
       </w:r>
     </w:p>
     <w:p>
@@ -374,6 +377,85 @@
         </w:numPr>
       </w:pPr>
       <w:r>
+        <w:t>Vaccinations</w:t>
+      </w:r>
+      <w:r>
+        <w:t xml:space="preserve">  </w:t>
+      </w:r>
+      <w:r>
+        <w:tab/>
+        <w:t>Ben</w:t>
+      </w:r>
+    </w:p>
+    <w:p>
+      <w:pPr>
+        <w:pStyle w:val="ListParagraph"/>
+        <w:numPr>
+          <w:ilvl w:val="1"/>
+          <w:numId w:val="2"/>
+        </w:numPr>
+      </w:pPr>
+      <w:r>
+        <w:t xml:space="preserve">Measure: </w:t>
+      </w:r>
+    </w:p>
+    <w:p>
+      <w:pPr>
+        <w:pStyle w:val="ListParagraph"/>
+        <w:numPr>
+          <w:ilvl w:val="2"/>
+          <w:numId w:val="2"/>
+        </w:numPr>
+      </w:pPr>
+      <w:r>
+        <w:t xml:space="preserve">Vaccination Count </w:t>
+      </w:r>
+    </w:p>
+    <w:p>
+      <w:pPr>
+        <w:pStyle w:val="ListParagraph"/>
+        <w:numPr>
+          <w:ilvl w:val="1"/>
+          <w:numId w:val="2"/>
+        </w:numPr>
+      </w:pPr>
+      <w:r>
+        <w:t>Dimension</w:t>
+      </w:r>
+    </w:p>
+    <w:p>
+      <w:pPr>
+        <w:pStyle w:val="ListParagraph"/>
+        <w:numPr>
+          <w:ilvl w:val="2"/>
+          <w:numId w:val="2"/>
+        </w:numPr>
+      </w:pPr>
+      <w:r>
+        <w:t>Time…probably aggregated by year</w:t>
+      </w:r>
+    </w:p>
+    <w:p>
+      <w:pPr>
+        <w:pStyle w:val="ListParagraph"/>
+        <w:numPr>
+          <w:ilvl w:val="2"/>
+          <w:numId w:val="2"/>
+        </w:numPr>
+      </w:pPr>
+      <w:r>
+        <w:t>Location</w:t>
+      </w:r>
+    </w:p>
+    <w:p>
+      <w:pPr>
+        <w:pStyle w:val="ListParagraph"/>
+        <w:numPr>
+          <w:ilvl w:val="0"/>
+          <w:numId w:val="2"/>
+        </w:numPr>
+      </w:pPr>
+      <w:r>
         <w:t>Twitter tags: “sore throat” “flu” etc. (</w:t>
       </w:r>
       <w:proofErr w:type="spellStart"/>
@@ -437,13 +519,9 @@
       <w:r>
         <w:t xml:space="preserve">We want to understand how influential weather and travel drivers are upon flu outbreak patterns across the U.S.   We want to know how well correlated flu outbreaks are with travel pattern spikes.  We also </w:t>
       </w:r>
-      <w:proofErr w:type="gramStart"/>
-      <w:r>
-        <w:t>want</w:t>
-      </w:r>
-      <w:proofErr w:type="gramEnd"/>
-      <w:r>
-        <w:t xml:space="preserve"> to know how well correlated flu outbreaks are with weather pattern changes.  We would possibly want to know how well correlated flu outbreaks are with flu vaccinations </w:t>
+      <w:r>
+        <w:lastRenderedPageBreak/>
+        <w:t xml:space="preserve">want to know how well correlated flu outbreaks are with weather pattern changes.  We would possibly want to know how well correlated flu outbreaks are with flu vaccinations </w:t>
       </w:r>
     </w:p>
     <w:p/>

</xml_diff>

<commit_message>
int Pretty much it.
</commit_message>
<xml_diff>
--- a/FluProposal.docx
+++ b/FluProposal.docx
@@ -16,18 +16,21 @@
       <w:r>
         <w:t>er</w:t>
       </w:r>
+      <w:proofErr w:type="spellEnd"/>
+    </w:p>
+    <w:p>
+      <w:r>
+        <w:t>Team members: Joe, Lee, Ben</w:t>
+      </w:r>
+    </w:p>
+    <w:p>
+      <w:r>
+        <w:t>Objective: Inve</w:t>
+      </w:r>
       <w:bookmarkStart w:id="0" w:name="_GoBack"/>
       <w:bookmarkEnd w:id="0"/>
-      <w:proofErr w:type="spellEnd"/>
-    </w:p>
-    <w:p>
-      <w:r>
-        <w:t>Team members: Joe, Lee, Ben</w:t>
-      </w:r>
-    </w:p>
-    <w:p>
-      <w:r>
-        <w:t>Objective: Investigate historical flu spread patterns against the following possible datasets/drivers:</w:t>
+      <w:r>
+        <w:t>stigate historical flu spread patterns against the following possible datasets/drivers:</w:t>
       </w:r>
     </w:p>
     <w:p>
@@ -141,6 +144,90 @@
         </w:numPr>
       </w:pPr>
       <w:r>
+        <w:t xml:space="preserve">Population Data  </w:t>
+      </w:r>
+    </w:p>
+    <w:p>
+      <w:pPr>
+        <w:pStyle w:val="ListParagraph"/>
+        <w:numPr>
+          <w:ilvl w:val="1"/>
+          <w:numId w:val="2"/>
+        </w:numPr>
+      </w:pPr>
+      <w:r>
+        <w:t xml:space="preserve">Measure:  </w:t>
+      </w:r>
+    </w:p>
+    <w:p>
+      <w:pPr>
+        <w:pStyle w:val="ListParagraph"/>
+        <w:numPr>
+          <w:ilvl w:val="2"/>
+          <w:numId w:val="2"/>
+        </w:numPr>
+      </w:pPr>
+      <w:r>
+        <w:t>Count of population</w:t>
+      </w:r>
+    </w:p>
+    <w:p>
+      <w:pPr>
+        <w:pStyle w:val="ListParagraph"/>
+        <w:numPr>
+          <w:ilvl w:val="1"/>
+          <w:numId w:val="2"/>
+        </w:numPr>
+      </w:pPr>
+      <w:r>
+        <w:t>Dimension</w:t>
+      </w:r>
+    </w:p>
+    <w:p>
+      <w:pPr>
+        <w:pStyle w:val="ListParagraph"/>
+        <w:numPr>
+          <w:ilvl w:val="2"/>
+          <w:numId w:val="2"/>
+        </w:numPr>
+      </w:pPr>
+      <w:r>
+        <w:t>State</w:t>
+      </w:r>
+    </w:p>
+    <w:p>
+      <w:pPr>
+        <w:pStyle w:val="ListParagraph"/>
+        <w:numPr>
+          <w:ilvl w:val="2"/>
+          <w:numId w:val="2"/>
+        </w:numPr>
+      </w:pPr>
+      <w:r>
+        <w:t>Urban Areas</w:t>
+      </w:r>
+    </w:p>
+    <w:p>
+      <w:pPr>
+        <w:pStyle w:val="ListParagraph"/>
+        <w:numPr>
+          <w:ilvl w:val="2"/>
+          <w:numId w:val="2"/>
+        </w:numPr>
+      </w:pPr>
+      <w:r>
+        <w:t>City</w:t>
+      </w:r>
+    </w:p>
+    <w:p>
+      <w:pPr>
+        <w:pStyle w:val="ListParagraph"/>
+        <w:numPr>
+          <w:ilvl w:val="0"/>
+          <w:numId w:val="2"/>
+        </w:numPr>
+      </w:pPr>
+      <w:r>
         <w:t xml:space="preserve">Historical Weather </w:t>
       </w:r>
       <w:r>
@@ -476,6 +563,7 @@
         </w:numPr>
       </w:pPr>
       <w:r>
+        <w:lastRenderedPageBreak/>
         <w:t xml:space="preserve">Measure </w:t>
       </w:r>
     </w:p>
@@ -517,11 +605,7 @@
     </w:p>
     <w:p>
       <w:r>
-        <w:t xml:space="preserve">We want to understand how influential weather and travel drivers are upon flu outbreak patterns across the U.S.   We want to know how well correlated flu outbreaks are with travel pattern spikes.  We also </w:t>
-      </w:r>
-      <w:r>
-        <w:lastRenderedPageBreak/>
-        <w:t xml:space="preserve">want to know how well correlated flu outbreaks are with weather pattern changes.  We would possibly want to know how well correlated flu outbreaks are with flu vaccinations </w:t>
+        <w:t xml:space="preserve">We want to understand how influential weather and travel drivers are upon flu outbreak patterns across the U.S.   We want to know how well correlated flu outbreaks are with travel pattern spikes.  We also want to know how well correlated flu outbreaks are with weather pattern changes.  We would possibly want to know how well correlated flu outbreaks are with flu vaccinations </w:t>
       </w:r>
     </w:p>
     <w:p/>

</xml_diff>